<commit_message>
fixed error, test version of 1st Task front
</commit_message>
<xml_diff>
--- a/front/Инструкция по настройке оконного приложения.docx
+++ b/front/Инструкция по настройке оконного приложения.docx
@@ -55,7 +55,6 @@
         </w:rPr>
         <w:t xml:space="preserve">Загрузите файлы </w:t>
       </w:r>
-      <w:proofErr w:type="spellStart"/>
       <w:r>
         <w:rPr>
           <w:rFonts w:ascii="Times New Roman" w:hAnsi="Times New Roman" w:cs="Times New Roman"/>
@@ -65,7 +64,6 @@
         </w:rPr>
         <w:t>WindowApp</w:t>
       </w:r>
-      <w:proofErr w:type="spellEnd"/>
       <w:r>
         <w:rPr>
           <w:rFonts w:ascii="Times New Roman" w:hAnsi="Times New Roman" w:cs="Times New Roman"/>
@@ -74,7 +72,6 @@
         </w:rPr>
         <w:t>.</w:t>
       </w:r>
-      <w:proofErr w:type="spellStart"/>
       <w:r>
         <w:rPr>
           <w:rFonts w:ascii="Times New Roman" w:hAnsi="Times New Roman" w:cs="Times New Roman"/>
@@ -84,7 +81,6 @@
         </w:rPr>
         <w:t>cpp</w:t>
       </w:r>
-      <w:proofErr w:type="spellEnd"/>
       <w:r>
         <w:rPr>
           <w:rFonts w:ascii="Times New Roman" w:hAnsi="Times New Roman" w:cs="Times New Roman"/>
@@ -93,7 +89,6 @@
         </w:rPr>
         <w:t xml:space="preserve">, </w:t>
       </w:r>
-      <w:proofErr w:type="spellStart"/>
       <w:r>
         <w:rPr>
           <w:rFonts w:ascii="Times New Roman" w:hAnsi="Times New Roman" w:cs="Times New Roman"/>
@@ -103,7 +98,6 @@
         </w:rPr>
         <w:t>gui</w:t>
       </w:r>
-      <w:proofErr w:type="spellEnd"/>
       <w:r>
         <w:rPr>
           <w:rFonts w:ascii="Times New Roman" w:hAnsi="Times New Roman" w:cs="Times New Roman"/>
@@ -112,7 +106,6 @@
         </w:rPr>
         <w:t>.</w:t>
       </w:r>
-      <w:proofErr w:type="spellStart"/>
       <w:r>
         <w:rPr>
           <w:rFonts w:ascii="Times New Roman" w:hAnsi="Times New Roman" w:cs="Times New Roman"/>
@@ -122,7 +115,6 @@
         </w:rPr>
         <w:t>py</w:t>
       </w:r>
-      <w:proofErr w:type="spellEnd"/>
       <w:r>
         <w:rPr>
           <w:rFonts w:ascii="Times New Roman" w:hAnsi="Times New Roman" w:cs="Times New Roman"/>
@@ -146,7 +138,14 @@
           <w:szCs w:val="24"/>
         </w:rPr>
         <w:br/>
-        <w:t>TestTaskModule.cp312-win_amd64.pyd</w:t>
+      </w:r>
+      <w:r>
+        <w:rPr>
+          <w:rFonts w:ascii="Times New Roman" w:hAnsi="Times New Roman" w:cs="Times New Roman"/>
+          <w:sz w:val="24"/>
+          <w:szCs w:val="24"/>
+        </w:rPr>
+        <w:t>Lab_1_Module.cp312-win_amd64</w:t>
       </w:r>
     </w:p>
     <w:p>
@@ -273,7 +272,6 @@
         </w:rPr>
         <w:t xml:space="preserve"> </w:t>
       </w:r>
-      <w:proofErr w:type="spellStart"/>
       <w:r>
         <w:rPr>
           <w:rFonts w:ascii="Times New Roman" w:hAnsi="Times New Roman" w:cs="Times New Roman"/>
@@ -283,7 +281,6 @@
         </w:rPr>
         <w:t>pybind</w:t>
       </w:r>
-      <w:proofErr w:type="spellEnd"/>
       <w:r>
         <w:rPr>
           <w:rFonts w:ascii="Times New Roman" w:hAnsi="Times New Roman" w:cs="Times New Roman"/>
@@ -421,6 +418,7 @@
       <w:r>
         <w:rPr>
           <w:rFonts w:ascii="Times New Roman" w:hAnsi="Times New Roman" w:cs="Times New Roman"/>
+          <w:noProof/>
           <w:sz w:val="24"/>
           <w:szCs w:val="24"/>
         </w:rPr>
@@ -542,7 +540,6 @@
         </w:rPr>
         <w:t xml:space="preserve">Общие» и добавьте в «Дополнительные каталоги включаемых файлов» пути до скачанного </w:t>
       </w:r>
-      <w:proofErr w:type="spellStart"/>
       <w:r>
         <w:rPr>
           <w:rFonts w:ascii="Times New Roman" w:hAnsi="Times New Roman" w:cs="Times New Roman"/>
@@ -552,7 +549,6 @@
         </w:rPr>
         <w:t>pybind</w:t>
       </w:r>
-      <w:proofErr w:type="spellEnd"/>
       <w:r>
         <w:rPr>
           <w:rFonts w:ascii="Times New Roman" w:hAnsi="Times New Roman" w:cs="Times New Roman"/>
@@ -663,7 +659,6 @@
         </w:rPr>
         <w:t>\</w:t>
       </w:r>
-      <w:proofErr w:type="spellStart"/>
       <w:r>
         <w:rPr>
           <w:rFonts w:ascii="Times New Roman" w:hAnsi="Times New Roman" w:cs="Times New Roman"/>
@@ -673,7 +668,6 @@
         </w:rPr>
         <w:t>pybind</w:t>
       </w:r>
-      <w:proofErr w:type="spellEnd"/>
       <w:r>
         <w:rPr>
           <w:rFonts w:ascii="Times New Roman" w:hAnsi="Times New Roman" w:cs="Times New Roman"/>
@@ -852,6 +846,7 @@
       <w:r>
         <w:rPr>
           <w:rFonts w:ascii="Times New Roman" w:hAnsi="Times New Roman" w:cs="Times New Roman"/>
+          <w:noProof/>
           <w:sz w:val="24"/>
           <w:szCs w:val="24"/>
         </w:rPr>
@@ -1080,7 +1075,6 @@
           <w:rFonts w:ascii="Times New Roman" w:hAnsi="Times New Roman" w:cs="Times New Roman"/>
           <w:sz w:val="24"/>
           <w:szCs w:val="24"/>
-          <w:lang w:val="en-US"/>
         </w:rPr>
         <w:br/>
       </w:r>
@@ -1089,7 +1083,6 @@
           <w:rFonts w:ascii="Times New Roman" w:hAnsi="Times New Roman" w:cs="Times New Roman"/>
           <w:sz w:val="24"/>
           <w:szCs w:val="24"/>
-          <w:lang w:val="en-US"/>
         </w:rPr>
         <w:br/>
       </w:r>
@@ -1118,7 +1111,6 @@
         </w:rPr>
         <w:t xml:space="preserve">Теперь можно запускать </w:t>
       </w:r>
-      <w:proofErr w:type="spellStart"/>
       <w:r>
         <w:rPr>
           <w:rFonts w:ascii="Times New Roman" w:hAnsi="Times New Roman" w:cs="Times New Roman"/>
@@ -1128,7 +1120,6 @@
         </w:rPr>
         <w:t>WindowApp</w:t>
       </w:r>
-      <w:proofErr w:type="spellEnd"/>
       <w:r>
         <w:rPr>
           <w:rFonts w:ascii="Times New Roman" w:hAnsi="Times New Roman" w:cs="Times New Roman"/>
@@ -1137,7 +1128,6 @@
         </w:rPr>
         <w:t>.</w:t>
       </w:r>
-      <w:proofErr w:type="spellStart"/>
       <w:r>
         <w:rPr>
           <w:rFonts w:ascii="Times New Roman" w:hAnsi="Times New Roman" w:cs="Times New Roman"/>
@@ -1147,7 +1137,6 @@
         </w:rPr>
         <w:t>cpp</w:t>
       </w:r>
-      <w:proofErr w:type="spellEnd"/>
     </w:p>
     <w:sectPr>
       <w:pgSz w:w="11906" w:h="16838"/>

</xml_diff>